<commit_message>
added Changes to README.md
</commit_message>
<xml_diff>
--- a/H&M Predictions.docx
+++ b/H&M Predictions.docx
@@ -7,7 +7,6 @@
       <w:pPr>
         <w:pStyle w:val="Heading1"/>
         <w:pageBreakBefore w:val="false"/>
-        <w:pBdr/>
         <w:shd w:val="clear" w:fill="auto"/>
         <w:spacing w:lineRule="auto" w:line="360" w:before="480" w:after="0"/>
         <w:rPr/>
@@ -21,7 +20,7 @@
     </w:p>
     <w:p>
       <w:pPr>
-        <w:pStyle w:val="Normal1"/>
+        <w:pStyle w:val="LO-normal"/>
         <w:spacing w:lineRule="auto" w:line="360"/>
         <w:rPr/>
       </w:pPr>
@@ -38,7 +37,7 @@
     </w:p>
     <w:p>
       <w:pPr>
-        <w:pStyle w:val="Normal1"/>
+        <w:pStyle w:val="LO-normal"/>
         <w:spacing w:lineRule="auto" w:line="360"/>
         <w:rPr/>
       </w:pPr>
@@ -55,7 +54,7 @@
     </w:p>
     <w:p>
       <w:pPr>
-        <w:pStyle w:val="Normal1"/>
+        <w:pStyle w:val="LO-normal"/>
         <w:spacing w:lineRule="auto" w:line="360"/>
         <w:rPr/>
       </w:pPr>
@@ -83,7 +82,6 @@
       <w:pPr>
         <w:pStyle w:val="Heading1"/>
         <w:pageBreakBefore w:val="false"/>
-        <w:pBdr/>
         <w:shd w:val="clear" w:fill="auto"/>
         <w:spacing w:lineRule="auto" w:line="360"/>
         <w:rPr/>
@@ -97,7 +95,7 @@
     </w:p>
     <w:p>
       <w:pPr>
-        <w:pStyle w:val="Normal1"/>
+        <w:pStyle w:val="LO-normal"/>
         <w:numPr>
           <w:ilvl w:val="0"/>
           <w:numId w:val="1"/>
@@ -115,7 +113,7 @@
     </w:p>
     <w:p>
       <w:pPr>
-        <w:pStyle w:val="Normal1"/>
+        <w:pStyle w:val="LO-normal"/>
         <w:numPr>
           <w:ilvl w:val="0"/>
           <w:numId w:val="1"/>
@@ -133,7 +131,7 @@
     </w:p>
     <w:p>
       <w:pPr>
-        <w:pStyle w:val="Normal1"/>
+        <w:pStyle w:val="LO-normal"/>
         <w:numPr>
           <w:ilvl w:val="0"/>
           <w:numId w:val="1"/>
@@ -164,7 +162,7 @@
     </w:p>
     <w:p>
       <w:pPr>
-        <w:pStyle w:val="Normal1"/>
+        <w:pStyle w:val="LO-normal"/>
         <w:spacing w:lineRule="auto" w:line="360"/>
         <w:rPr/>
       </w:pPr>
@@ -188,7 +186,7 @@
     </w:p>
     <w:p>
       <w:pPr>
-        <w:pStyle w:val="Normal1"/>
+        <w:pStyle w:val="LO-normal"/>
         <w:spacing w:lineRule="auto" w:line="360"/>
         <w:rPr/>
       </w:pPr>
@@ -199,7 +197,7 @@
     </w:p>
     <w:p>
       <w:pPr>
-        <w:pStyle w:val="Normal1"/>
+        <w:pStyle w:val="LO-normal"/>
         <w:spacing w:lineRule="auto" w:line="360"/>
         <w:rPr/>
       </w:pPr>
@@ -210,34 +208,13 @@
     </w:p>
     <w:p>
       <w:pPr>
-        <w:pStyle w:val="Normal1"/>
+        <w:pStyle w:val="LO-normal"/>
         <w:spacing w:lineRule="auto" w:line="360"/>
         <w:rPr/>
       </w:pPr>
       <w:r>
         <w:rPr/>
         <w:t xml:space="preserve">We will make these estimations by finding which group the customer belongs to from the products purchased in the past, and by giving the most purchased products in that group. </w:t>
-      </w:r>
-    </w:p>
-    <w:p>
-      <w:pPr>
-        <w:pStyle w:val="Normal1"/>
-        <w:spacing w:lineRule="auto" w:line="360"/>
-        <w:rPr/>
-      </w:pPr>
-      <w:r>
-        <w:rPr/>
-        <w:t>While making these estimates, in order not to destroy the value of the customer's most recent product, we will act as a separate customer who has only purchased the last product for the first 4 products, and will use the other purchased products for the remaining 3 products. If our customer has bought only 1 product, we will act as 1 customer and bring all products from that class.</w:t>
-      </w:r>
-    </w:p>
-    <w:p>
-      <w:pPr>
-        <w:pStyle w:val="Normal1"/>
-        <w:spacing w:lineRule="auto" w:line="360"/>
-        <w:rPr/>
-      </w:pPr>
-      <w:r>
-        <w:rPr/>
       </w:r>
     </w:p>
     <w:p>
@@ -255,7 +232,7 @@
     </w:p>
     <w:p>
       <w:pPr>
-        <w:pStyle w:val="Normal1"/>
+        <w:pStyle w:val="LO-normal"/>
         <w:numPr>
           <w:ilvl w:val="0"/>
           <w:numId w:val="2"/>
@@ -273,7 +250,7 @@
     </w:p>
     <w:p>
       <w:pPr>
-        <w:pStyle w:val="Normal1"/>
+        <w:pStyle w:val="LO-normal"/>
         <w:numPr>
           <w:ilvl w:val="0"/>
           <w:numId w:val="2"/>
@@ -291,7 +268,7 @@
     </w:p>
     <w:p>
       <w:pPr>
-        <w:pStyle w:val="Normal1"/>
+        <w:pStyle w:val="LO-normal"/>
         <w:numPr>
           <w:ilvl w:val="0"/>
           <w:numId w:val="2"/>
@@ -303,8 +280,10 @@
         </w:rPr>
       </w:pPr>
       <w:r>
-        <w:rPr/>
-        <w:t>Estimates will be made so that the first four of the products in its class are from the last purchased product, and the remaining 3 are from other purchased products.</w:t>
+        <w:rPr>
+          <w:u w:val="none"/>
+        </w:rPr>
+        <w:t>The top 7 of the products are chosen for the cluster in which the prediction lies in.</w:t>
       </w:r>
     </w:p>
     <w:p>
@@ -322,7 +301,7 @@
     </w:p>
     <w:p>
       <w:pPr>
-        <w:pStyle w:val="Normal1"/>
+        <w:pStyle w:val="LO-normal"/>
         <w:spacing w:lineRule="auto" w:line="360" w:before="240" w:after="240"/>
         <w:rPr>
           <w:b/>
@@ -337,7 +316,7 @@
     </w:p>
     <w:p>
       <w:pPr>
-        <w:pStyle w:val="Normal1"/>
+        <w:pStyle w:val="LO-normal"/>
         <w:numPr>
           <w:ilvl w:val="0"/>
           <w:numId w:val="4"/>
@@ -364,7 +343,7 @@
     </w:p>
     <w:p>
       <w:pPr>
-        <w:pStyle w:val="Normal1"/>
+        <w:pStyle w:val="LO-normal"/>
         <w:numPr>
           <w:ilvl w:val="0"/>
           <w:numId w:val="4"/>
@@ -397,7 +376,7 @@
     </w:p>
     <w:p>
       <w:pPr>
-        <w:pStyle w:val="Normal1"/>
+        <w:pStyle w:val="LO-normal"/>
         <w:numPr>
           <w:ilvl w:val="0"/>
           <w:numId w:val="4"/>
@@ -430,7 +409,7 @@
     </w:p>
     <w:p>
       <w:pPr>
-        <w:pStyle w:val="Normal1"/>
+        <w:pStyle w:val="LO-normal"/>
         <w:numPr>
           <w:ilvl w:val="0"/>
           <w:numId w:val="4"/>
@@ -486,7 +465,7 @@
     </w:p>
     <w:p>
       <w:pPr>
-        <w:pStyle w:val="Normal1"/>
+        <w:pStyle w:val="LO-normal"/>
         <w:spacing w:lineRule="auto" w:line="240" w:before="240" w:after="240"/>
         <w:ind w:left="600" w:right="600" w:hanging="0"/>
         <w:rPr>
@@ -950,7 +929,7 @@
     </w:p>
     <w:p>
       <w:pPr>
-        <w:pStyle w:val="Normal1"/>
+        <w:pStyle w:val="LO-normal"/>
         <w:spacing w:lineRule="auto" w:line="240" w:before="240" w:after="240"/>
         <w:ind w:left="600" w:right="600" w:hanging="0"/>
         <w:rPr>
@@ -1086,7 +1065,7 @@
     </w:p>
     <w:p>
       <w:pPr>
-        <w:pStyle w:val="Normal1"/>
+        <w:pStyle w:val="LO-normal"/>
         <w:rPr/>
       </w:pPr>
       <w:r>
@@ -1107,7 +1086,7 @@
     </w:p>
     <w:p>
       <w:pPr>
-        <w:pStyle w:val="Normal1"/>
+        <w:pStyle w:val="LO-normal"/>
         <w:spacing w:lineRule="auto" w:line="240" w:before="240" w:after="240"/>
         <w:ind w:left="600" w:right="600" w:hanging="0"/>
         <w:rPr/>
@@ -1278,7 +1257,7 @@
     </w:p>
     <w:p>
       <w:pPr>
-        <w:pStyle w:val="Normal1"/>
+        <w:pStyle w:val="LO-normal"/>
         <w:numPr>
           <w:ilvl w:val="0"/>
           <w:numId w:val="3"/>
@@ -1298,7 +1277,7 @@
     </w:p>
     <w:p>
       <w:pPr>
-        <w:pStyle w:val="Normal1"/>
+        <w:pStyle w:val="LO-normal"/>
         <w:spacing w:lineRule="auto" w:line="360"/>
         <w:ind w:left="720" w:hanging="0"/>
         <w:rPr/>
@@ -1346,7 +1325,7 @@
     </w:p>
     <w:p>
       <w:pPr>
-        <w:pStyle w:val="Normal1"/>
+        <w:pStyle w:val="LO-normal"/>
         <w:numPr>
           <w:ilvl w:val="0"/>
           <w:numId w:val="3"/>
@@ -1366,7 +1345,7 @@
     </w:p>
     <w:p>
       <w:pPr>
-        <w:pStyle w:val="Normal1"/>
+        <w:pStyle w:val="LO-normal"/>
         <w:spacing w:lineRule="auto" w:line="360"/>
         <w:ind w:left="720" w:hanging="0"/>
         <w:rPr/>
@@ -1414,7 +1393,7 @@
     </w:p>
     <w:p>
       <w:pPr>
-        <w:pStyle w:val="Normal1"/>
+        <w:pStyle w:val="LO-normal"/>
         <w:numPr>
           <w:ilvl w:val="0"/>
           <w:numId w:val="3"/>
@@ -1434,7 +1413,7 @@
     </w:p>
     <w:p>
       <w:pPr>
-        <w:pStyle w:val="Normal1"/>
+        <w:pStyle w:val="LO-normal"/>
         <w:spacing w:lineRule="auto" w:line="360"/>
         <w:ind w:left="720" w:hanging="0"/>
         <w:rPr/>
@@ -1482,7 +1461,7 @@
     </w:p>
     <w:p>
       <w:pPr>
-        <w:pStyle w:val="Normal1"/>
+        <w:pStyle w:val="LO-normal"/>
         <w:numPr>
           <w:ilvl w:val="0"/>
           <w:numId w:val="3"/>
@@ -1502,7 +1481,7 @@
     </w:p>
     <w:p>
       <w:pPr>
-        <w:pStyle w:val="Normal1"/>
+        <w:pStyle w:val="LO-normal"/>
         <w:spacing w:lineRule="auto" w:line="360"/>
         <w:ind w:left="720" w:hanging="0"/>
         <w:rPr>
@@ -1552,7 +1531,7 @@
     </w:p>
     <w:p>
       <w:pPr>
-        <w:pStyle w:val="Normal1"/>
+        <w:pStyle w:val="LO-normal"/>
         <w:spacing w:lineRule="auto" w:line="360"/>
         <w:ind w:left="720" w:hanging="0"/>
         <w:rPr>
@@ -1567,7 +1546,7 @@
     </w:p>
     <w:p>
       <w:pPr>
-        <w:pStyle w:val="Normal1"/>
+        <w:pStyle w:val="LO-normal"/>
         <w:numPr>
           <w:ilvl w:val="0"/>
           <w:numId w:val="3"/>
@@ -1588,7 +1567,7 @@
     </w:p>
     <w:p>
       <w:pPr>
-        <w:pStyle w:val="Normal1"/>
+        <w:pStyle w:val="LO-normal"/>
         <w:spacing w:lineRule="auto" w:line="360"/>
         <w:ind w:left="720" w:hanging="0"/>
         <w:rPr>
@@ -1638,7 +1617,7 @@
     </w:p>
     <w:p>
       <w:pPr>
-        <w:pStyle w:val="Normal1"/>
+        <w:pStyle w:val="LO-normal"/>
         <w:numPr>
           <w:ilvl w:val="0"/>
           <w:numId w:val="3"/>
@@ -1659,7 +1638,7 @@
     </w:p>
     <w:p>
       <w:pPr>
-        <w:pStyle w:val="Normal1"/>
+        <w:pStyle w:val="LO-normal"/>
         <w:spacing w:lineRule="auto" w:line="360"/>
         <w:ind w:left="720" w:hanging="0"/>
         <w:rPr>
@@ -1709,7 +1688,7 @@
     </w:p>
     <w:p>
       <w:pPr>
-        <w:pStyle w:val="Normal1"/>
+        <w:pStyle w:val="LO-normal"/>
         <w:spacing w:lineRule="auto" w:line="360"/>
         <w:ind w:left="720" w:hanging="0"/>
         <w:rPr>
@@ -1724,7 +1703,7 @@
     </w:p>
     <w:p>
       <w:pPr>
-        <w:pStyle w:val="Normal1"/>
+        <w:pStyle w:val="LO-normal"/>
         <w:numPr>
           <w:ilvl w:val="0"/>
           <w:numId w:val="3"/>
@@ -1745,7 +1724,7 @@
     </w:p>
     <w:p>
       <w:pPr>
-        <w:pStyle w:val="Normal1"/>
+        <w:pStyle w:val="LO-normal"/>
         <w:spacing w:lineRule="auto" w:line="360"/>
         <w:ind w:left="720" w:hanging="0"/>
         <w:rPr>
@@ -1795,7 +1774,7 @@
     </w:p>
     <w:p>
       <w:pPr>
-        <w:pStyle w:val="Normal1"/>
+        <w:pStyle w:val="LO-normal"/>
         <w:numPr>
           <w:ilvl w:val="0"/>
           <w:numId w:val="3"/>
@@ -1816,7 +1795,7 @@
     </w:p>
     <w:p>
       <w:pPr>
-        <w:pStyle w:val="Normal1"/>
+        <w:pStyle w:val="LO-normal"/>
         <w:spacing w:lineRule="auto" w:line="360"/>
         <w:ind w:left="720" w:hanging="0"/>
         <w:rPr>
@@ -1879,17 +1858,17 @@
     </w:p>
     <w:p>
       <w:pPr>
-        <w:pStyle w:val="Normal1"/>
-        <w:spacing w:lineRule="auto" w:line="360"/>
-        <w:rPr/>
-      </w:pPr>
-      <w:r>
-        <w:rPr/>
-      </w:r>
-    </w:p>
-    <w:p>
-      <w:pPr>
-        <w:pStyle w:val="Normal1"/>
+        <w:pStyle w:val="LO-normal"/>
+        <w:spacing w:lineRule="auto" w:line="360"/>
+        <w:rPr/>
+      </w:pPr>
+      <w:r>
+        <w:rPr/>
+      </w:r>
+    </w:p>
+    <w:p>
+      <w:pPr>
+        <w:pStyle w:val="LO-normal"/>
         <w:numPr>
           <w:ilvl w:val="0"/>
           <w:numId w:val="6"/>
@@ -1910,7 +1889,7 @@
     </w:p>
     <w:p>
       <w:pPr>
-        <w:pStyle w:val="Normal1"/>
+        <w:pStyle w:val="LO-normal"/>
         <w:spacing w:lineRule="auto" w:line="360"/>
         <w:ind w:left="720" w:hanging="0"/>
         <w:rPr>
@@ -1960,7 +1939,7 @@
     </w:p>
     <w:p>
       <w:pPr>
-        <w:pStyle w:val="Normal1"/>
+        <w:pStyle w:val="LO-normal"/>
         <w:numPr>
           <w:ilvl w:val="0"/>
           <w:numId w:val="6"/>
@@ -1981,7 +1960,7 @@
     </w:p>
     <w:p>
       <w:pPr>
-        <w:pStyle w:val="Normal1"/>
+        <w:pStyle w:val="LO-normal"/>
         <w:numPr>
           <w:ilvl w:val="0"/>
           <w:numId w:val="6"/>
@@ -2002,7 +1981,7 @@
     </w:p>
     <w:p>
       <w:pPr>
-        <w:pStyle w:val="Normal1"/>
+        <w:pStyle w:val="LO-normal"/>
         <w:spacing w:lineRule="auto" w:line="360"/>
         <w:ind w:left="720" w:hanging="0"/>
         <w:rPr>
@@ -2065,7 +2044,7 @@
     </w:p>
     <w:p>
       <w:pPr>
-        <w:pStyle w:val="Normal1"/>
+        <w:pStyle w:val="LO-normal"/>
         <w:numPr>
           <w:ilvl w:val="0"/>
           <w:numId w:val="5"/>
@@ -2087,7 +2066,7 @@
     </w:p>
     <w:p>
       <w:pPr>
-        <w:pStyle w:val="Normal1"/>
+        <w:pStyle w:val="LO-normal"/>
         <w:numPr>
           <w:ilvl w:val="0"/>
           <w:numId w:val="5"/>
@@ -2108,7 +2087,7 @@
     </w:p>
     <w:p>
       <w:pPr>
-        <w:pStyle w:val="Normal1"/>
+        <w:pStyle w:val="LO-normal"/>
         <w:numPr>
           <w:ilvl w:val="0"/>
           <w:numId w:val="5"/>
@@ -2130,7 +2109,7 @@
     </w:p>
     <w:p>
       <w:pPr>
-        <w:pStyle w:val="Normal1"/>
+        <w:pStyle w:val="LO-normal"/>
         <w:numPr>
           <w:ilvl w:val="0"/>
           <w:numId w:val="5"/>
@@ -2152,7 +2131,7 @@
     </w:p>
     <w:p>
       <w:pPr>
-        <w:pStyle w:val="Normal1"/>
+        <w:pStyle w:val="LO-normal"/>
         <w:numPr>
           <w:ilvl w:val="0"/>
           <w:numId w:val="5"/>
@@ -2174,7 +2153,7 @@
     </w:p>
     <w:p>
       <w:pPr>
-        <w:pStyle w:val="Normal1"/>
+        <w:pStyle w:val="LO-normal"/>
         <w:spacing w:lineRule="auto" w:line="360"/>
         <w:ind w:left="720" w:hanging="0"/>
         <w:rPr/>
@@ -2185,7 +2164,7 @@
     </w:p>
     <w:p>
       <w:pPr>
-        <w:pStyle w:val="Normal1"/>
+        <w:pStyle w:val="LO-normal"/>
         <w:spacing w:lineRule="auto" w:line="360"/>
         <w:ind w:left="720" w:hanging="0"/>
         <w:rPr>
@@ -2200,7 +2179,7 @@
     </w:p>
     <w:p>
       <w:pPr>
-        <w:pStyle w:val="Normal1"/>
+        <w:pStyle w:val="LO-normal"/>
         <w:spacing w:lineRule="auto" w:line="360"/>
         <w:ind w:left="720" w:hanging="0"/>
         <w:rPr>
@@ -2215,7 +2194,7 @@
     </w:p>
     <w:p>
       <w:pPr>
-        <w:pStyle w:val="Normal1"/>
+        <w:pStyle w:val="LO-normal"/>
         <w:spacing w:lineRule="auto" w:line="360"/>
         <w:ind w:left="720" w:hanging="0"/>
         <w:rPr>
@@ -2230,21 +2209,21 @@
     </w:p>
     <w:p>
       <w:pPr>
-        <w:pStyle w:val="Normal1"/>
-        <w:spacing w:lineRule="auto" w:line="360"/>
-        <w:rPr>
-          <w:b/>
-        </w:rPr>
-      </w:pPr>
-      <w:r>
-        <w:rPr>
-          <w:b/>
-        </w:rPr>
-      </w:r>
-    </w:p>
-    <w:p>
-      <w:pPr>
-        <w:pStyle w:val="Normal1"/>
+        <w:pStyle w:val="LO-normal"/>
+        <w:spacing w:lineRule="auto" w:line="360"/>
+        <w:rPr>
+          <w:b/>
+        </w:rPr>
+      </w:pPr>
+      <w:r>
+        <w:rPr>
+          <w:b/>
+        </w:rPr>
+      </w:r>
+    </w:p>
+    <w:p>
+      <w:pPr>
+        <w:pStyle w:val="LO-normal"/>
         <w:spacing w:lineRule="auto" w:line="360"/>
         <w:ind w:left="720" w:hanging="0"/>
         <w:rPr>
@@ -2259,21 +2238,21 @@
     </w:p>
     <w:p>
       <w:pPr>
-        <w:pStyle w:val="Normal1"/>
-        <w:spacing w:lineRule="auto" w:line="360"/>
-        <w:rPr>
-          <w:b/>
-        </w:rPr>
-      </w:pPr>
-      <w:r>
-        <w:rPr>
-          <w:b/>
-        </w:rPr>
-      </w:r>
-    </w:p>
-    <w:p>
-      <w:pPr>
-        <w:pStyle w:val="Normal1"/>
+        <w:pStyle w:val="LO-normal"/>
+        <w:spacing w:lineRule="auto" w:line="360"/>
+        <w:rPr>
+          <w:b/>
+        </w:rPr>
+      </w:pPr>
+      <w:r>
+        <w:rPr>
+          <w:b/>
+        </w:rPr>
+      </w:r>
+    </w:p>
+    <w:p>
+      <w:pPr>
+        <w:pStyle w:val="LO-normal"/>
         <w:spacing w:lineRule="auto" w:line="360"/>
         <w:ind w:left="720" w:hanging="0"/>
         <w:rPr/>
@@ -2284,17 +2263,17 @@
     </w:p>
     <w:p>
       <w:pPr>
-        <w:pStyle w:val="Normal1"/>
-        <w:spacing w:lineRule="auto" w:line="360"/>
-        <w:rPr/>
-      </w:pPr>
-      <w:r>
-        <w:rPr/>
-      </w:r>
-    </w:p>
-    <w:p>
-      <w:pPr>
-        <w:pStyle w:val="Normal1"/>
+        <w:pStyle w:val="LO-normal"/>
+        <w:spacing w:lineRule="auto" w:line="360"/>
+        <w:rPr/>
+      </w:pPr>
+      <w:r>
+        <w:rPr/>
+      </w:r>
+    </w:p>
+    <w:p>
+      <w:pPr>
+        <w:pStyle w:val="LO-normal"/>
         <w:spacing w:lineRule="auto" w:line="360"/>
         <w:rPr/>
       </w:pPr>
@@ -2317,7 +2296,7 @@
     </w:p>
     <w:p>
       <w:pPr>
-        <w:pStyle w:val="Normal1"/>
+        <w:pStyle w:val="LO-normal"/>
         <w:spacing w:lineRule="auto" w:line="360"/>
         <w:rPr>
           <w:b/>
@@ -2336,7 +2315,7 @@
     </w:p>
     <w:p>
       <w:pPr>
-        <w:pStyle w:val="Normal1"/>
+        <w:pStyle w:val="LO-normal"/>
         <w:spacing w:lineRule="auto" w:line="360"/>
         <w:rPr/>
       </w:pPr>
@@ -2357,7 +2336,7 @@
     </w:p>
     <w:p>
       <w:pPr>
-        <w:pStyle w:val="Normal1"/>
+        <w:pStyle w:val="LO-normal"/>
         <w:spacing w:lineRule="auto" w:line="360"/>
         <w:rPr/>
       </w:pPr>
@@ -2368,7 +2347,7 @@
     </w:p>
     <w:p>
       <w:pPr>
-        <w:pStyle w:val="Normal1"/>
+        <w:pStyle w:val="LO-normal"/>
         <w:spacing w:lineRule="auto" w:line="360"/>
         <w:rPr/>
       </w:pPr>
@@ -2415,7 +2394,7 @@
     </w:p>
     <w:p>
       <w:pPr>
-        <w:pStyle w:val="Normal1"/>
+        <w:pStyle w:val="LO-normal"/>
         <w:spacing w:lineRule="auto" w:line="360"/>
         <w:rPr/>
       </w:pPr>
@@ -2439,17 +2418,17 @@
     </w:p>
     <w:p>
       <w:pPr>
-        <w:pStyle w:val="Normal1"/>
-        <w:spacing w:lineRule="auto" w:line="360"/>
-        <w:rPr/>
-      </w:pPr>
-      <w:r>
-        <w:rPr/>
-      </w:r>
-    </w:p>
-    <w:p>
-      <w:pPr>
-        <w:pStyle w:val="Normal1"/>
+        <w:pStyle w:val="LO-normal"/>
+        <w:spacing w:lineRule="auto" w:line="360"/>
+        <w:rPr/>
+      </w:pPr>
+      <w:r>
+        <w:rPr/>
+      </w:r>
+    </w:p>
+    <w:p>
+      <w:pPr>
+        <w:pStyle w:val="LO-normal"/>
         <w:spacing w:lineRule="auto" w:line="360"/>
         <w:rPr/>
       </w:pPr>
@@ -2460,7 +2439,7 @@
     </w:p>
     <w:p>
       <w:pPr>
-        <w:pStyle w:val="Normal1"/>
+        <w:pStyle w:val="LO-normal"/>
         <w:spacing w:lineRule="auto" w:line="360"/>
         <w:rPr/>
       </w:pPr>
@@ -2507,17 +2486,17 @@
     </w:p>
     <w:p>
       <w:pPr>
-        <w:pStyle w:val="Normal1"/>
-        <w:spacing w:lineRule="auto" w:line="360"/>
-        <w:rPr/>
-      </w:pPr>
-      <w:r>
-        <w:rPr/>
-      </w:r>
-    </w:p>
-    <w:p>
-      <w:pPr>
-        <w:pStyle w:val="Normal1"/>
+        <w:pStyle w:val="LO-normal"/>
+        <w:spacing w:lineRule="auto" w:line="360"/>
+        <w:rPr/>
+      </w:pPr>
+      <w:r>
+        <w:rPr/>
+      </w:r>
+    </w:p>
+    <w:p>
+      <w:pPr>
+        <w:pStyle w:val="LO-normal"/>
         <w:spacing w:lineRule="auto" w:line="360"/>
         <w:rPr>
           <w:rFonts w:ascii="Courier New" w:hAnsi="Courier New" w:eastAsia="Courier New" w:cs="Courier New"/>
@@ -2552,18 +2531,26 @@
     </w:p>
     <w:p>
       <w:pPr>
-        <w:pStyle w:val="Normal1"/>
-        <w:spacing w:lineRule="auto" w:line="360"/>
-        <w:rPr/>
-      </w:pPr>
-      <w:r>
-        <w:rPr/>
-        <w:t>Furthermore, some further preprocessing is done to account for customer details in prediction and are inserted in the dataset of 529 features to make it more than that. We make some precautions to deal with missing values, combine all and then predict with our models. The below result is from the prediction of XGBoost Classifier.</w:t>
-      </w:r>
-    </w:p>
-    <w:p>
-      <w:pPr>
-        <w:pStyle w:val="Normal1"/>
+        <w:pStyle w:val="LO-normal"/>
+        <w:spacing w:lineRule="auto" w:line="360"/>
+        <w:rPr/>
+      </w:pPr>
+      <w:r>
+        <w:rPr/>
+        <w:t xml:space="preserve">Furthermore, some further preprocessing is done to account for customer details in prediction and are inserted in the dataset of 529 features to make it more than that. We make some precautions to deal with missing values, combine all and then predict with our models. The below result is from the prediction of </w:t>
+      </w:r>
+      <w:r>
+        <w:rPr/>
+        <w:t xml:space="preserve">LGBM </w:t>
+      </w:r>
+      <w:r>
+        <w:rPr/>
+        <w:t>Classifier.</w:t>
+      </w:r>
+    </w:p>
+    <w:p>
+      <w:pPr>
+        <w:pStyle w:val="LO-normal"/>
         <w:rPr/>
       </w:pPr>
       <w:r>
@@ -2609,7 +2596,7 @@
     </w:p>
     <w:p>
       <w:pPr>
-        <w:pStyle w:val="Normal1"/>
+        <w:pStyle w:val="LO-normal"/>
         <w:rPr>
           <w:rFonts w:ascii="Courier New" w:hAnsi="Courier New" w:eastAsia="Courier New" w:cs="Courier New"/>
           <w:color w:val="098156"/>
@@ -2628,7 +2615,7 @@
     </w:p>
     <w:p>
       <w:pPr>
-        <w:pStyle w:val="Normal1"/>
+        <w:pStyle w:val="LO-normal"/>
         <w:spacing w:lineRule="auto" w:line="360"/>
         <w:rPr/>
       </w:pPr>
@@ -2643,59 +2630,160 @@
         <w:spacing w:lineRule="auto" w:line="360"/>
         <w:rPr/>
       </w:pPr>
-      <w:bookmarkStart w:id="15" w:name="_k55355dbny5z"/>
-      <w:bookmarkEnd w:id="15"/>
-      <w:r>
-        <w:rPr/>
-        <w:t>Recommend Similar Products</w:t>
-      </w:r>
-    </w:p>
-    <w:p>
-      <w:pPr>
-        <w:pStyle w:val="Normal1"/>
-        <w:spacing w:lineRule="auto" w:line="360"/>
-        <w:rPr/>
-      </w:pPr>
-      <w:r>
-        <w:rPr/>
-      </w:r>
-    </w:p>
-    <w:p>
-      <w:pPr>
-        <w:pStyle w:val="Normal1"/>
-        <w:spacing w:lineRule="auto" w:line="360"/>
-        <w:rPr/>
-      </w:pPr>
-      <w:r>
-        <w:rPr/>
-        <w:t xml:space="preserve">We use the Faiss, a library for efficient similarity search and clustering of dense vectors. It builds an index based on the vectors of the items (products) in the dataset and labels them with their respective index names. The index is then used to find similar items for a given item by calculating the L2 distance between the query vector and the indexed vectors. </w:t>
-      </w:r>
-    </w:p>
-    <w:p>
-      <w:pPr>
-        <w:pStyle w:val="Normal1"/>
-        <w:spacing w:lineRule="auto" w:line="360"/>
-        <w:rPr/>
-      </w:pPr>
-      <w:r>
-        <w:rPr/>
-        <w:t xml:space="preserve">The search is performed in a brute-force manner using various heuristics to avoid computing distances for all vectors. The output is a dataset of items and lists similar items for each item in the dataset. </w:t>
-      </w:r>
-    </w:p>
-    <w:p>
-      <w:pPr>
-        <w:pStyle w:val="Normal1"/>
-        <w:spacing w:lineRule="auto" w:line="360"/>
-        <w:rPr/>
-      </w:pPr>
-      <w:r>
-        <w:rPr/>
-        <w:t>This is used to generate a set of recommended items for a specific customer by finding similar items for each of the customer's predicted items. The recommended items are then displayed as a grid of images.</w:t>
-      </w:r>
-    </w:p>
-    <w:p>
-      <w:pPr>
-        <w:pStyle w:val="Normal1"/>
+      <w:r>
+        <w:rPr/>
+        <w:t xml:space="preserve">Product </w:t>
+      </w:r>
+      <w:r>
+        <w:rPr/>
+        <w:t>Recommendation</w:t>
+      </w:r>
+    </w:p>
+    <w:p>
+      <w:pPr>
+        <w:pStyle w:val="LO-normal"/>
+        <w:spacing w:lineRule="auto" w:line="360"/>
+        <w:rPr/>
+      </w:pPr>
+      <w:r>
+        <w:rPr/>
+        <w:t>I choose a product through the tkinter module and preprocess the data for that image to convert it into a form that is passable by the model. I pass this product to the model. This model predicts the cluster in which the data lies in.</w:t>
+      </w:r>
+    </w:p>
+    <w:p>
+      <w:pPr>
+        <w:pStyle w:val="LO-normal"/>
+        <w:spacing w:lineRule="auto" w:line="360"/>
+        <w:rPr/>
+      </w:pPr>
+      <w:r>
+        <w:rPr/>
+        <w:t>Note so the main thing that is helping are 2 things to make the model prediction:</w:t>
+      </w:r>
+    </w:p>
+    <w:p>
+      <w:pPr>
+        <w:pStyle w:val="LO-normal"/>
+        <w:numPr>
+          <w:ilvl w:val="0"/>
+          <w:numId w:val="8"/>
+        </w:numPr>
+        <w:spacing w:lineRule="auto" w:line="360"/>
+        <w:rPr/>
+      </w:pPr>
+      <w:r>
+        <w:rPr/>
+        <w:t>The trained model lgbm which has been trained on 5000 products to cluster them.</w:t>
+      </w:r>
+    </w:p>
+    <w:p>
+      <w:pPr>
+        <w:pStyle w:val="LO-normal"/>
+        <w:numPr>
+          <w:ilvl w:val="0"/>
+          <w:numId w:val="8"/>
+        </w:numPr>
+        <w:spacing w:lineRule="auto" w:line="360"/>
+        <w:rPr/>
+      </w:pPr>
+      <w:r>
+        <w:rPr/>
+        <w:t>Second is the dataset of predictions, after the model is trained on 5000 products.</w:t>
+      </w:r>
+    </w:p>
+    <w:p>
+      <w:pPr>
+        <w:pStyle w:val="LO-normal"/>
+        <w:spacing w:lineRule="auto" w:line="360"/>
+        <w:rPr/>
+      </w:pPr>
+      <w:r>
+        <w:rPr/>
+        <w:t xml:space="preserve">The training make the model more accurate to give the correct cluster. </w:t>
+      </w:r>
+    </w:p>
+    <w:p>
+      <w:pPr>
+        <w:pStyle w:val="LO-normal"/>
+        <w:spacing w:lineRule="auto" w:line="360"/>
+        <w:rPr/>
+      </w:pPr>
+      <w:r>
+        <w:rPr/>
+        <w:t>Secondly, the already predicted products that lie in different clusters are similar products. For each cluster there are 200-300 items which we can use to recommend since we have 200-300 similar products in each cluster.</w:t>
+      </w:r>
+    </w:p>
+    <w:p>
+      <w:pPr>
+        <w:pStyle w:val="LO-normal"/>
+        <w:spacing w:lineRule="auto" w:line="360"/>
+        <w:rPr/>
+      </w:pPr>
+      <w:r>
+        <w:rPr/>
+      </w:r>
+    </w:p>
+    <w:p>
+      <w:pPr>
+        <w:pStyle w:val="LO-normal"/>
+        <w:spacing w:lineRule="auto" w:line="360"/>
+        <w:rPr/>
+      </w:pPr>
+      <w:r>
+        <w:rPr/>
+        <w:t>I see the cluster in which my product lies in and choose the top 7 products from that cluster. Now we have 7 recommendations.</w:t>
+      </w:r>
+    </w:p>
+    <w:p>
+      <w:pPr>
+        <w:pStyle w:val="LO-normal"/>
+        <w:spacing w:lineRule="auto" w:line="360"/>
+        <w:rPr/>
+      </w:pPr>
+      <w:r>
+        <w:rPr/>
+      </w:r>
+    </w:p>
+    <w:p>
+      <w:pPr>
+        <w:pStyle w:val="LO-normal"/>
+        <w:spacing w:lineRule="auto" w:line="360"/>
+        <w:rPr/>
+      </w:pPr>
+      <w:r>
+        <w:rPr/>
+        <w:t xml:space="preserve">I combined another approach as well. It is I prepared a similarity search dataset.For each product, I have 10 similar products which i prepared using faiss similarity search. Each of the 115000 products have 10 recommendation in this one. So Now I </w:t>
+      </w:r>
+      <w:r>
+        <w:rPr/>
+        <w:t>choose the 10 similar products for the 7 predictions and get</w:t>
+      </w:r>
+      <w:r>
+        <w:rPr/>
+        <w:t xml:space="preserve"> 70 </w:t>
+      </w:r>
+      <w:r>
+        <w:rPr/>
+        <w:t xml:space="preserve">similar </w:t>
+      </w:r>
+      <w:r>
+        <w:rPr/>
+        <w:t>predicted products.</w:t>
+      </w:r>
+    </w:p>
+    <w:p>
+      <w:pPr>
+        <w:pStyle w:val="LO-normal"/>
+        <w:spacing w:lineRule="auto" w:line="360"/>
+        <w:rPr/>
+      </w:pPr>
+      <w:r>
+        <w:rPr/>
+      </w:r>
+    </w:p>
+    <w:p>
+      <w:pPr>
+        <w:pStyle w:val="LO-normal"/>
         <w:rPr/>
       </w:pPr>
       <w:r>
@@ -2741,13 +2829,12 @@
     </w:p>
     <w:p>
       <w:pPr>
-        <w:pStyle w:val="Normal1"/>
-        <w:spacing w:lineRule="auto" w:line="360"/>
-        <w:rPr/>
-      </w:pPr>
-      <w:r>
-        <w:rPr/>
-        <w:t>I am using the predicted classes for the next 7 days for a customer and for each item I am recommending 10 similar items using the above method.</w:t>
+        <w:pStyle w:val="LO-normal"/>
+        <w:spacing w:lineRule="auto" w:line="360"/>
+        <w:rPr/>
+      </w:pPr>
+      <w:r>
+        <w:rPr/>
       </w:r>
     </w:p>
     <w:p>
@@ -2755,141 +2842,52 @@
         <w:pStyle w:val="Heading1"/>
         <w:rPr/>
       </w:pPr>
-      <w:bookmarkStart w:id="16" w:name="_1hnd1790s2vx"/>
-      <w:bookmarkEnd w:id="16"/>
-      <w:r>
-        <w:rPr/>
-        <w:t>Demo</w:t>
-      </w:r>
-    </w:p>
-    <w:p>
-      <w:pPr>
-        <w:pStyle w:val="Normal1"/>
-        <w:rPr/>
-      </w:pPr>
-      <w:r>
-        <w:rPr/>
-        <w:t>I made a simple demo for the recommendation of items based on an image. Here is the image</w:t>
-      </w:r>
-    </w:p>
-    <w:p>
-      <w:pPr>
-        <w:pStyle w:val="Normal1"/>
-        <w:rPr/>
-      </w:pPr>
-      <w:r>
-        <w:rPr/>
-        <w:t xml:space="preserve"> </w:t>
-      </w:r>
-      <w:r>
-        <w:rPr/>
-        <w:drawing>
-          <wp:inline distT="0" distB="0" distL="0" distR="0">
-            <wp:extent cx="5943600" cy="2997200"/>
-            <wp:effectExtent l="0" t="0" r="0" b="0"/>
-            <wp:docPr id="15" name="image8.jpg" descr=""/>
-            <wp:cNvGraphicFramePr>
-              <a:graphicFrameLocks xmlns:a="http://schemas.openxmlformats.org/drawingml/2006/main" noChangeAspect="1"/>
-            </wp:cNvGraphicFramePr>
-            <a:graphic xmlns:a="http://schemas.openxmlformats.org/drawingml/2006/main">
-              <a:graphicData uri="http://schemas.openxmlformats.org/drawingml/2006/picture">
-                <pic:pic xmlns:pic="http://schemas.openxmlformats.org/drawingml/2006/picture">
-                  <pic:nvPicPr>
-                    <pic:cNvPr id="15" name="image8.jpg" descr=""/>
-                    <pic:cNvPicPr>
-                      <a:picLocks noChangeAspect="1" noChangeArrowheads="1"/>
-                    </pic:cNvPicPr>
-                  </pic:nvPicPr>
-                  <pic:blipFill>
-                    <a:blip r:embed="rId17"/>
-                    <a:stretch>
-                      <a:fillRect/>
-                    </a:stretch>
-                  </pic:blipFill>
-                  <pic:spPr bwMode="auto">
-                    <a:xfrm>
-                      <a:off x="0" y="0"/>
-                      <a:ext cx="5943600" cy="2997200"/>
-                    </a:xfrm>
-                    <a:prstGeom prst="rect">
-                      <a:avLst/>
-                    </a:prstGeom>
-                  </pic:spPr>
-                </pic:pic>
-              </a:graphicData>
-            </a:graphic>
-          </wp:inline>
-        </w:drawing>
-      </w:r>
-    </w:p>
-    <w:p>
-      <w:pPr>
-        <w:pStyle w:val="Normal1"/>
-        <w:rPr/>
-      </w:pPr>
-      <w:r>
-        <w:rPr/>
-      </w:r>
-    </w:p>
-    <w:p>
-      <w:pPr>
-        <w:pStyle w:val="Normal1"/>
-        <w:rPr/>
-      </w:pPr>
-      <w:r>
-        <w:rPr/>
-        <w:t>The recommendations I got are shown below.</w:t>
-      </w:r>
-    </w:p>
-    <w:p>
-      <w:pPr>
-        <w:pStyle w:val="Normal1"/>
-        <w:rPr/>
-      </w:pPr>
-      <w:r>
-        <w:rPr/>
-        <w:drawing>
-          <wp:inline distT="0" distB="0" distL="0" distR="0">
-            <wp:extent cx="5943600" cy="3060700"/>
-            <wp:effectExtent l="0" t="0" r="0" b="0"/>
-            <wp:docPr id="16" name="image16.png" descr=""/>
-            <wp:cNvGraphicFramePr>
-              <a:graphicFrameLocks xmlns:a="http://schemas.openxmlformats.org/drawingml/2006/main" noChangeAspect="1"/>
-            </wp:cNvGraphicFramePr>
-            <a:graphic xmlns:a="http://schemas.openxmlformats.org/drawingml/2006/main">
-              <a:graphicData uri="http://schemas.openxmlformats.org/drawingml/2006/picture">
-                <pic:pic xmlns:pic="http://schemas.openxmlformats.org/drawingml/2006/picture">
-                  <pic:nvPicPr>
-                    <pic:cNvPr id="16" name="image16.png" descr=""/>
-                    <pic:cNvPicPr>
-                      <a:picLocks noChangeAspect="1" noChangeArrowheads="1"/>
-                    </pic:cNvPicPr>
-                  </pic:nvPicPr>
-                  <pic:blipFill>
-                    <a:blip r:embed="rId18"/>
-                    <a:stretch>
-                      <a:fillRect/>
-                    </a:stretch>
-                  </pic:blipFill>
-                  <pic:spPr bwMode="auto">
-                    <a:xfrm>
-                      <a:off x="0" y="0"/>
-                      <a:ext cx="5943600" cy="3060700"/>
-                    </a:xfrm>
-                    <a:prstGeom prst="rect">
-                      <a:avLst/>
-                    </a:prstGeom>
-                  </pic:spPr>
-                </pic:pic>
-              </a:graphicData>
-            </a:graphic>
-          </wp:inline>
-        </w:drawing>
-      </w:r>
-    </w:p>
-    <w:p>
-      <w:pPr>
-        <w:pStyle w:val="Normal1"/>
+      <w:r>
+        <w:rPr/>
+        <w:t>Customer Recommendation</w:t>
+      </w:r>
+    </w:p>
+    <w:p>
+      <w:pPr>
+        <w:pStyle w:val="LO-normal"/>
+        <w:rPr/>
+      </w:pPr>
+      <w:r>
+        <w:rPr/>
+      </w:r>
+    </w:p>
+    <w:p>
+      <w:pPr>
+        <w:pStyle w:val="LO-normal"/>
+        <w:rPr/>
+      </w:pPr>
+      <w:r>
+        <w:rPr/>
+      </w:r>
+    </w:p>
+    <w:p>
+      <w:pPr>
+        <w:pStyle w:val="LO-normal"/>
+        <w:rPr/>
+      </w:pPr>
+      <w:r>
+        <w:rPr/>
+        <w:t xml:space="preserve">For Customer Recommendation, the only thing different is that i get the latest product that the customer has bought use the model ready in put data for it and then use it to make prediction. </w:t>
+      </w:r>
+    </w:p>
+    <w:p>
+      <w:pPr>
+        <w:pStyle w:val="LO-normal"/>
+        <w:rPr/>
+      </w:pPr>
+      <w:r>
+        <w:rPr/>
+        <w:t>Then pass the 7 recommendation through the similarity search dataset and get 70 recommendations in total.</w:t>
+      </w:r>
+    </w:p>
+    <w:p>
+      <w:pPr>
+        <w:pStyle w:val="LO-normal"/>
         <w:spacing w:lineRule="auto" w:line="360"/>
         <w:rPr/>
       </w:pPr>
@@ -2904,8 +2902,8 @@
         <w:spacing w:lineRule="auto" w:line="360"/>
         <w:rPr/>
       </w:pPr>
-      <w:bookmarkStart w:id="17" w:name="_zc8uxzow1qm6"/>
-      <w:bookmarkEnd w:id="17"/>
+      <w:bookmarkStart w:id="15" w:name="_zc8uxzow1qm6"/>
+      <w:bookmarkEnd w:id="15"/>
       <w:r>
         <w:rPr/>
         <w:t>Cost Function:</w:t>
@@ -2913,7 +2911,7 @@
     </w:p>
     <w:p>
       <w:pPr>
-        <w:pStyle w:val="Normal1"/>
+        <w:pStyle w:val="LO-normal"/>
         <w:spacing w:lineRule="auto" w:line="360"/>
         <w:rPr/>
       </w:pPr>
@@ -3064,7 +3062,7 @@
     </w:p>
     <w:p>
       <w:pPr>
-        <w:pStyle w:val="Normal1"/>
+        <w:pStyle w:val="LO-normal"/>
         <w:spacing w:lineRule="auto" w:line="360"/>
         <w:rPr/>
       </w:pPr>
@@ -3072,7 +3070,7 @@
         <w:rPr/>
         <w:t xml:space="preserve">Finally, you can play around it in Google colab with this link: </w:t>
       </w:r>
-      <w:hyperlink r:id="rId19">
+      <w:hyperlink r:id="rId17">
         <w:r>
           <w:rPr>
             <w:color w:val="1155CC"/>
@@ -3083,9 +3081,9 @@
       </w:hyperlink>
     </w:p>
     <w:sectPr>
-      <w:headerReference w:type="default" r:id="rId20"/>
-      <w:headerReference w:type="first" r:id="rId21"/>
-      <w:footerReference w:type="first" r:id="rId22"/>
+      <w:headerReference w:type="default" r:id="rId18"/>
+      <w:headerReference w:type="first" r:id="rId19"/>
+      <w:footerReference w:type="first" r:id="rId20"/>
       <w:type w:val="nextPage"/>
       <w:pgSz w:w="12240" w:h="15840"/>
       <w:pgMar w:left="1440" w:right="1440" w:gutter="0" w:header="0" w:top="1080" w:footer="720" w:bottom="1080"/>
@@ -3103,9 +3101,8 @@
 <w:ftr xmlns:o="urn:schemas-microsoft-com:office:office" xmlns:r="http://schemas.openxmlformats.org/officeDocument/2006/relationships" xmlns:v="urn:schemas-microsoft-com:vml" xmlns:w="http://schemas.openxmlformats.org/wordprocessingml/2006/main" xmlns:w10="urn:schemas-microsoft-com:office:word" xmlns:wp="http://schemas.openxmlformats.org/drawingml/2006/wordprocessingDrawing" xmlns:wps="http://schemas.microsoft.com/office/word/2010/wordprocessingShape" xmlns:wpg="http://schemas.microsoft.com/office/word/2010/wordprocessingGroup" xmlns:mc="http://schemas.openxmlformats.org/markup-compatibility/2006" xmlns:wp14="http://schemas.microsoft.com/office/word/2010/wordprocessingDrawing" xmlns:w14="http://schemas.microsoft.com/office/word/2010/wordml" xmlns:w15="http://schemas.microsoft.com/office/word/2012/wordml" mc:Ignorable="w14 wp14 w15">
   <w:p>
     <w:pPr>
-      <w:pStyle w:val="Normal1"/>
+      <w:pStyle w:val="LO-normal"/>
       <w:pageBreakBefore w:val="false"/>
-      <w:pBdr/>
       <w:shd w:val="clear" w:fill="auto"/>
       <w:spacing w:before="120" w:after="0"/>
       <w:rPr/>
@@ -3123,15 +3120,14 @@
     <w:pPr>
       <w:pStyle w:val="Subtitle"/>
       <w:pageBreakBefore w:val="false"/>
-      <w:pBdr/>
       <w:shd w:val="clear" w:fill="auto"/>
       <w:spacing w:lineRule="auto" w:line="240" w:before="600" w:after="0"/>
       <w:ind w:right="0" w:hanging="0"/>
       <w:jc w:val="right"/>
       <w:rPr/>
     </w:pPr>
-    <w:bookmarkStart w:id="18" w:name="_9nvcibv3gama"/>
-    <w:bookmarkEnd w:id="18"/>
+    <w:bookmarkStart w:id="16" w:name="_9nvcibv3gama"/>
+    <w:bookmarkEnd w:id="16"/>
     <w:r>
       <w:rPr>
         <w:color w:val="000000"/>
@@ -3161,9 +3157,8 @@
   </w:p>
   <w:p>
     <w:pPr>
-      <w:pStyle w:val="Normal1"/>
+      <w:pStyle w:val="LO-normal"/>
       <w:pageBreakBefore w:val="false"/>
-      <w:pBdr/>
       <w:shd w:val="clear" w:fill="auto"/>
       <w:spacing w:lineRule="auto" w:line="240" w:before="120" w:after="200"/>
       <w:rPr/>
@@ -3174,7 +3169,7 @@
         <wp:inline distT="0" distB="0" distL="0" distR="0">
           <wp:extent cx="5916295" cy="104775"/>
           <wp:effectExtent l="0" t="0" r="0" b="0"/>
-          <wp:docPr id="17" name="image1.png" descr="horizontal line"/>
+          <wp:docPr id="15" name="image1.png" descr="horizontal line"/>
           <wp:cNvGraphicFramePr>
             <a:graphicFrameLocks xmlns:a="http://schemas.openxmlformats.org/drawingml/2006/main" noChangeAspect="1"/>
           </wp:cNvGraphicFramePr>
@@ -3182,7 +3177,7 @@
             <a:graphicData uri="http://schemas.openxmlformats.org/drawingml/2006/picture">
               <pic:pic xmlns:pic="http://schemas.openxmlformats.org/drawingml/2006/picture">
                 <pic:nvPicPr>
-                  <pic:cNvPr id="17" name="image1.png" descr="horizontal line"/>
+                  <pic:cNvPr id="15" name="image1.png" descr="horizontal line"/>
                   <pic:cNvPicPr>
                     <a:picLocks noChangeAspect="1" noChangeArrowheads="1"/>
                   </pic:cNvPicPr>
@@ -3217,9 +3212,8 @@
 <w:hdr xmlns:o="urn:schemas-microsoft-com:office:office" xmlns:r="http://schemas.openxmlformats.org/officeDocument/2006/relationships" xmlns:v="urn:schemas-microsoft-com:vml" xmlns:w="http://schemas.openxmlformats.org/wordprocessingml/2006/main" xmlns:w10="urn:schemas-microsoft-com:office:word" xmlns:wp="http://schemas.openxmlformats.org/drawingml/2006/wordprocessingDrawing" xmlns:wps="http://schemas.microsoft.com/office/word/2010/wordprocessingShape" xmlns:wpg="http://schemas.microsoft.com/office/word/2010/wordprocessingGroup" xmlns:mc="http://schemas.openxmlformats.org/markup-compatibility/2006" xmlns:wp14="http://schemas.microsoft.com/office/word/2010/wordprocessingDrawing" xmlns:w14="http://schemas.microsoft.com/office/word/2010/wordml" xmlns:w15="http://schemas.microsoft.com/office/word/2012/wordml" mc:Ignorable="w14 wp14 w15">
   <w:p>
     <w:pPr>
-      <w:pStyle w:val="Normal1"/>
+      <w:pStyle w:val="LO-normal"/>
       <w:pageBreakBefore w:val="false"/>
-      <w:pBdr/>
       <w:shd w:val="clear" w:fill="auto"/>
       <w:spacing w:lineRule="auto" w:line="240" w:before="600" w:after="0"/>
       <w:rPr/>
@@ -4184,6 +4178,125 @@
     </w:lvl>
   </w:abstractNum>
   <w:abstractNum w:abstractNumId="8">
+    <w:lvl w:ilvl="0">
+      <w:start w:val="1"/>
+      <w:numFmt w:val="decimal"/>
+      <w:lvlText w:val="%1."/>
+      <w:lvlJc w:val="left"/>
+      <w:pPr>
+        <w:tabs>
+          <w:tab w:val="num" w:pos="720"/>
+        </w:tabs>
+        <w:ind w:left="720" w:hanging="360"/>
+      </w:pPr>
+      <w:rPr/>
+    </w:lvl>
+    <w:lvl w:ilvl="1">
+      <w:start w:val="1"/>
+      <w:numFmt w:val="decimal"/>
+      <w:lvlText w:val="%2."/>
+      <w:lvlJc w:val="left"/>
+      <w:pPr>
+        <w:tabs>
+          <w:tab w:val="num" w:pos="1080"/>
+        </w:tabs>
+        <w:ind w:left="1080" w:hanging="360"/>
+      </w:pPr>
+      <w:rPr/>
+    </w:lvl>
+    <w:lvl w:ilvl="2">
+      <w:start w:val="1"/>
+      <w:numFmt w:val="decimal"/>
+      <w:lvlText w:val="%3."/>
+      <w:lvlJc w:val="left"/>
+      <w:pPr>
+        <w:tabs>
+          <w:tab w:val="num" w:pos="1440"/>
+        </w:tabs>
+        <w:ind w:left="1440" w:hanging="360"/>
+      </w:pPr>
+      <w:rPr/>
+    </w:lvl>
+    <w:lvl w:ilvl="3">
+      <w:start w:val="1"/>
+      <w:numFmt w:val="decimal"/>
+      <w:lvlText w:val="%4."/>
+      <w:lvlJc w:val="left"/>
+      <w:pPr>
+        <w:tabs>
+          <w:tab w:val="num" w:pos="1800"/>
+        </w:tabs>
+        <w:ind w:left="1800" w:hanging="360"/>
+      </w:pPr>
+      <w:rPr/>
+    </w:lvl>
+    <w:lvl w:ilvl="4">
+      <w:start w:val="1"/>
+      <w:numFmt w:val="decimal"/>
+      <w:lvlText w:val="%5."/>
+      <w:lvlJc w:val="left"/>
+      <w:pPr>
+        <w:tabs>
+          <w:tab w:val="num" w:pos="2160"/>
+        </w:tabs>
+        <w:ind w:left="2160" w:hanging="360"/>
+      </w:pPr>
+      <w:rPr/>
+    </w:lvl>
+    <w:lvl w:ilvl="5">
+      <w:start w:val="1"/>
+      <w:numFmt w:val="decimal"/>
+      <w:lvlText w:val="%6."/>
+      <w:lvlJc w:val="left"/>
+      <w:pPr>
+        <w:tabs>
+          <w:tab w:val="num" w:pos="2520"/>
+        </w:tabs>
+        <w:ind w:left="2520" w:hanging="360"/>
+      </w:pPr>
+      <w:rPr/>
+    </w:lvl>
+    <w:lvl w:ilvl="6">
+      <w:start w:val="1"/>
+      <w:numFmt w:val="decimal"/>
+      <w:lvlText w:val="%7."/>
+      <w:lvlJc w:val="left"/>
+      <w:pPr>
+        <w:tabs>
+          <w:tab w:val="num" w:pos="2880"/>
+        </w:tabs>
+        <w:ind w:left="2880" w:hanging="360"/>
+      </w:pPr>
+      <w:rPr/>
+    </w:lvl>
+    <w:lvl w:ilvl="7">
+      <w:start w:val="1"/>
+      <w:numFmt w:val="decimal"/>
+      <w:lvlText w:val="%8."/>
+      <w:lvlJc w:val="left"/>
+      <w:pPr>
+        <w:tabs>
+          <w:tab w:val="num" w:pos="3240"/>
+        </w:tabs>
+        <w:ind w:left="3240" w:hanging="360"/>
+      </w:pPr>
+      <w:rPr/>
+    </w:lvl>
+    <w:lvl w:ilvl="8">
+      <w:start w:val="1"/>
+      <w:numFmt w:val="decimal"/>
+      <w:lvlText w:val="%9."/>
+      <w:lvlJc w:val="left"/>
+      <w:pPr>
+        <w:tabs>
+          <w:tab w:val="num" w:pos="3600"/>
+        </w:tabs>
+        <w:ind w:left="3600" w:hanging="360"/>
+      </w:pPr>
+      <w:rPr/>
+    </w:lvl>
+  </w:abstractNum>
+  <w:abstractNum w:abstractNumId="9">
     <w:lvl w:ilvl="0">
       <w:start w:val="1"/>
       <w:numFmt w:val="none"/>
@@ -4326,6 +4439,9 @@
   <w:num w:numId="8">
     <w:abstractNumId w:val="8"/>
   </w:num>
+  <w:num w:numId="9">
+    <w:abstractNumId w:val="9"/>
+  </w:num>
 </w:numbering>
 </file>
 
@@ -4352,6 +4468,7 @@
     <w:qFormat/>
     <w:pPr>
       <w:widowControl/>
+      <w:suppressAutoHyphens w:val="true"/>
       <w:bidi w:val="0"/>
       <w:spacing w:lineRule="auto" w:line="288" w:before="120" w:after="0"/>
       <w:jc w:val="left"/>
@@ -4367,8 +4484,8 @@
   </w:style>
   <w:style w:type="paragraph" w:styleId="Heading1">
     <w:name w:val="Heading 1"/>
-    <w:basedOn w:val="Normal1"/>
-    <w:next w:val="Normal1"/>
+    <w:basedOn w:val="LO-normal"/>
+    <w:next w:val="LO-normal"/>
     <w:qFormat/>
     <w:pPr>
       <w:keepNext w:val="true"/>
@@ -4387,8 +4504,8 @@
   </w:style>
   <w:style w:type="paragraph" w:styleId="Heading2">
     <w:name w:val="Heading 2"/>
-    <w:basedOn w:val="Normal1"/>
-    <w:next w:val="Normal1"/>
+    <w:basedOn w:val="LO-normal"/>
+    <w:next w:val="LO-normal"/>
     <w:qFormat/>
     <w:pPr>
       <w:pageBreakBefore w:val="false"/>
@@ -4403,8 +4520,8 @@
   </w:style>
   <w:style w:type="paragraph" w:styleId="Heading3">
     <w:name w:val="Heading 3"/>
-    <w:basedOn w:val="Normal1"/>
-    <w:next w:val="Normal1"/>
+    <w:basedOn w:val="LO-normal"/>
+    <w:next w:val="LO-normal"/>
     <w:qFormat/>
     <w:pPr>
       <w:pageBreakBefore w:val="false"/>
@@ -4418,8 +4535,8 @@
   </w:style>
   <w:style w:type="paragraph" w:styleId="Heading4">
     <w:name w:val="Heading 4"/>
-    <w:basedOn w:val="Normal1"/>
-    <w:next w:val="Normal1"/>
+    <w:basedOn w:val="LO-normal"/>
+    <w:next w:val="LO-normal"/>
     <w:qFormat/>
     <w:pPr>
       <w:keepNext w:val="true"/>
@@ -4437,8 +4554,8 @@
   </w:style>
   <w:style w:type="paragraph" w:styleId="Heading5">
     <w:name w:val="Heading 5"/>
-    <w:basedOn w:val="Normal1"/>
-    <w:next w:val="Normal1"/>
+    <w:basedOn w:val="LO-normal"/>
+    <w:next w:val="LO-normal"/>
     <w:qFormat/>
     <w:pPr>
       <w:keepNext w:val="true"/>
@@ -4455,8 +4572,8 @@
   </w:style>
   <w:style w:type="paragraph" w:styleId="Heading6">
     <w:name w:val="Heading 6"/>
-    <w:basedOn w:val="Normal1"/>
-    <w:next w:val="Normal1"/>
+    <w:basedOn w:val="LO-normal"/>
+    <w:next w:val="LO-normal"/>
     <w:qFormat/>
     <w:pPr>
       <w:keepNext w:val="true"/>
@@ -4483,6 +4600,13 @@
     <w:name w:val="Numbering Symbols"/>
     <w:qFormat/>
     <w:rPr/>
+  </w:style>
+  <w:style w:type="character" w:styleId="Bullets">
+    <w:name w:val="Bullets"/>
+    <w:qFormat/>
+    <w:rPr>
+      <w:rFonts w:ascii="OpenSymbol" w:hAnsi="OpenSymbol" w:eastAsia="OpenSymbol" w:cs="OpenSymbol"/>
+    </w:rPr>
   </w:style>
   <w:style w:type="paragraph" w:styleId="Heading">
     <w:name w:val="Heading"/>
@@ -4542,11 +4666,12 @@
       <w:rFonts w:cs="Noto Sans"/>
     </w:rPr>
   </w:style>
-  <w:style w:type="paragraph" w:styleId="Normal1" w:default="1">
+  <w:style w:type="paragraph" w:styleId="LO-normal" w:default="1">
     <w:name w:val="LO-normal"/>
     <w:qFormat/>
     <w:pPr>
       <w:widowControl/>
+      <w:suppressAutoHyphens w:val="true"/>
       <w:bidi w:val="0"/>
       <w:spacing w:lineRule="auto" w:line="288" w:before="120" w:after="0"/>
       <w:jc w:val="left"/>
@@ -4562,8 +4687,8 @@
   </w:style>
   <w:style w:type="paragraph" w:styleId="Title">
     <w:name w:val="Title"/>
-    <w:basedOn w:val="Normal1"/>
-    <w:next w:val="Normal1"/>
+    <w:basedOn w:val="LO-normal"/>
+    <w:next w:val="LO-normal"/>
     <w:qFormat/>
     <w:pPr>
       <w:pageBreakBefore w:val="false"/>
@@ -4578,8 +4703,8 @@
   </w:style>
   <w:style w:type="paragraph" w:styleId="Subtitle">
     <w:name w:val="Subtitle"/>
-    <w:basedOn w:val="Normal1"/>
-    <w:next w:val="Normal1"/>
+    <w:basedOn w:val="LO-normal"/>
+    <w:next w:val="LO-normal"/>
     <w:qFormat/>
     <w:pPr>
       <w:pageBreakBefore w:val="false"/>

</xml_diff>